<commit_message>
feat: Add intelligent template content filling and improve document processing
- Add intelligent_filler.py module for smart template cleanup and content filling
- Add llm_validator.py for document validation and QA
- Update app.py with improved workflow (6-step process with intelligent cleanup)
- Update gemini_ocr.py and gemini_mapper.py to use gemini-2.0-flash-001 model
- Enhance template_processor.py with header/footer support and XML replacement
- Add support for removing irrelevant sections and placeholder cleanup
- Improve UI with better CSS and section styling
- Add test files for header/footer filling and validator fallback
</commit_message>
<xml_diff>
--- a/tests/filled_bracket_test.docx
+++ b/tests/filled_bracket_test.docx
@@ -21,6 +21,8 @@
       </w:r>
     </w:p>
     <w:sectPr>
+      <w:headerReference w:type="default" r:id="rId9"/>
+      <w:footerReference w:type="default" r:id="rId10"/>
       <w:pgSz w:w="12240" w:h="15840"/>
       <w:pgMar w:top="1440" w:right="1800" w:bottom="1440" w:left="1800" w:header="720" w:footer="720" w:gutter="0"/>
       <w:cols w:space="720"/>
@@ -28,6 +30,26 @@
     </w:sectPr>
   </w:body>
 </w:document>
+</file>
+
+<file path=word/footer1.xml><?xml version="1.0" encoding="utf-8"?>
+<w:ftr xmlns:m="http://schemas.openxmlformats.org/officeDocument/2006/math" xmlns:mc="http://schemas.openxmlformats.org/markup-compatibility/2006" xmlns:mo="http://schemas.microsoft.com/office/mac/office/2008/main" xmlns:mv="urn:schemas-microsoft-com:mac:vml" xmlns:o="urn:schemas-microsoft-com:office:office" xmlns:r="http://schemas.openxmlformats.org/officeDocument/2006/relationships" xmlns:v="urn:schemas-microsoft-com:vml" xmlns:w10="urn:schemas-microsoft-com:office:word" xmlns:w14="http://schemas.microsoft.com/office/word/2010/wordml" xmlns:w="http://schemas.openxmlformats.org/wordprocessingml/2006/main" xmlns:wne="http://schemas.microsoft.com/office/word/2006/wordml" xmlns:wp14="http://schemas.microsoft.com/office/word/2010/wordprocessingDrawing" xmlns:wp="http://schemas.openxmlformats.org/drawingml/2006/wordprocessingDrawing" xmlns:wpc="http://schemas.microsoft.com/office/word/2010/wordprocessingCanvas" xmlns:wpg="http://schemas.microsoft.com/office/word/2010/wordprocessingGroup" xmlns:wpi="http://schemas.microsoft.com/office/word/2010/wordprocessingInk" xmlns:wps="http://schemas.microsoft.com/office/word/2010/wordprocessingShape" mc:Ignorable="w14 wp14">
+  <w:p>
+    <w:pPr>
+      <w:pStyle w:val="Footer"/>
+    </w:pPr>
+  </w:p>
+</w:ftr>
+</file>
+
+<file path=word/header1.xml><?xml version="1.0" encoding="utf-8"?>
+<w:hdr xmlns:m="http://schemas.openxmlformats.org/officeDocument/2006/math" xmlns:mc="http://schemas.openxmlformats.org/markup-compatibility/2006" xmlns:mo="http://schemas.microsoft.com/office/mac/office/2008/main" xmlns:mv="urn:schemas-microsoft-com:mac:vml" xmlns:o="urn:schemas-microsoft-com:office:office" xmlns:r="http://schemas.openxmlformats.org/officeDocument/2006/relationships" xmlns:v="urn:schemas-microsoft-com:vml" xmlns:w10="urn:schemas-microsoft-com:office:word" xmlns:w14="http://schemas.microsoft.com/office/word/2010/wordml" xmlns:w="http://schemas.openxmlformats.org/wordprocessingml/2006/main" xmlns:wne="http://schemas.microsoft.com/office/word/2006/wordml" xmlns:wp14="http://schemas.microsoft.com/office/word/2010/wordprocessingDrawing" xmlns:wp="http://schemas.openxmlformats.org/drawingml/2006/wordprocessingDrawing" xmlns:wpc="http://schemas.microsoft.com/office/word/2010/wordprocessingCanvas" xmlns:wpg="http://schemas.microsoft.com/office/word/2010/wordprocessingGroup" xmlns:wpi="http://schemas.microsoft.com/office/word/2010/wordprocessingInk" xmlns:wps="http://schemas.microsoft.com/office/word/2010/wordprocessingShape" mc:Ignorable="w14 wp14">
+  <w:p>
+    <w:pPr>
+      <w:pStyle w:val="Header"/>
+    </w:pPr>
+  </w:p>
+</w:hdr>
 </file>
 
 <file path=word/numbering.xml><?xml version="1.0" encoding="utf-8"?>

</xml_diff>